<commit_message>
modified bioclim and added brt based on GW's koala data
</commit_message>
<xml_diff>
--- a/bioclim Model Evaluate.docx
+++ b/bioclim Model Evaluate.docx
@@ -369,7 +369,35 @@
         <w:rPr>
           <w:rFonts w:ascii="Times New Roman" w:eastAsia="Times New Roman" w:hAnsi="Times New Roman"/>
         </w:rPr>
-        <w:t xml:space="preserve">Enter “ABT </w:t>
+        <w:t>Enter “</w:t>
+      </w:r>
+      <w:proofErr w:type="spellStart"/>
+      <w:r>
+        <w:rPr>
+          <w:rFonts w:ascii="Times New Roman" w:eastAsia="Times New Roman" w:hAnsi="Times New Roman"/>
+        </w:rPr>
+        <w:t>Phascolarctos</w:t>
+      </w:r>
+      <w:proofErr w:type="spellEnd"/>
+      <w:r>
+        <w:rPr>
+          <w:rFonts w:ascii="Times New Roman" w:eastAsia="Times New Roman" w:hAnsi="Times New Roman"/>
+        </w:rPr>
+        <w:t xml:space="preserve"> </w:t>
+      </w:r>
+      <w:proofErr w:type="spellStart"/>
+      <w:r>
+        <w:rPr>
+          <w:rFonts w:ascii="Times New Roman" w:eastAsia="Times New Roman" w:hAnsi="Times New Roman"/>
+        </w:rPr>
+        <w:t>cinereus</w:t>
+      </w:r>
+      <w:proofErr w:type="spellEnd"/>
+      <w:r>
+        <w:rPr>
+          <w:rFonts w:ascii="Times New Roman" w:eastAsia="Times New Roman" w:hAnsi="Times New Roman"/>
+        </w:rPr>
+        <w:t xml:space="preserve"> </w:t>
       </w:r>
       <w:proofErr w:type="spellStart"/>
       <w:r>
@@ -407,7 +435,35 @@
         <w:rPr>
           <w:rFonts w:ascii="Times New Roman" w:eastAsia="Times New Roman" w:hAnsi="Times New Roman"/>
         </w:rPr>
-        <w:t xml:space="preserve">Enter “ABT </w:t>
+        <w:t>Enter “</w:t>
+      </w:r>
+      <w:proofErr w:type="spellStart"/>
+      <w:r>
+        <w:rPr>
+          <w:rFonts w:ascii="Times New Roman" w:eastAsia="Times New Roman" w:hAnsi="Times New Roman"/>
+        </w:rPr>
+        <w:t>Phascolarctos</w:t>
+      </w:r>
+      <w:proofErr w:type="spellEnd"/>
+      <w:r>
+        <w:rPr>
+          <w:rFonts w:ascii="Times New Roman" w:eastAsia="Times New Roman" w:hAnsi="Times New Roman"/>
+        </w:rPr>
+        <w:t xml:space="preserve"> </w:t>
+      </w:r>
+      <w:proofErr w:type="spellStart"/>
+      <w:r>
+        <w:rPr>
+          <w:rFonts w:ascii="Times New Roman" w:eastAsia="Times New Roman" w:hAnsi="Times New Roman"/>
+        </w:rPr>
+        <w:t>cinereus</w:t>
+      </w:r>
+      <w:proofErr w:type="spellEnd"/>
+      <w:r>
+        <w:rPr>
+          <w:rFonts w:ascii="Times New Roman" w:eastAsia="Times New Roman" w:hAnsi="Times New Roman"/>
+        </w:rPr>
+        <w:t xml:space="preserve"> </w:t>
       </w:r>
       <w:proofErr w:type="spellStart"/>
       <w:r>
@@ -533,8 +589,30 @@
         <w:rPr>
           <w:rFonts w:ascii="Times New Roman" w:eastAsia="Times New Roman" w:hAnsi="Times New Roman"/>
         </w:rPr>
-        <w:t>Data for ABT</w:t>
-      </w:r>
+        <w:t xml:space="preserve">Data for </w:t>
+      </w:r>
+      <w:proofErr w:type="spellStart"/>
+      <w:r>
+        <w:rPr>
+          <w:rFonts w:ascii="Times New Roman" w:eastAsia="Times New Roman" w:hAnsi="Times New Roman"/>
+        </w:rPr>
+        <w:t>Phascolarctos</w:t>
+      </w:r>
+      <w:proofErr w:type="spellEnd"/>
+      <w:r>
+        <w:rPr>
+          <w:rFonts w:ascii="Times New Roman" w:eastAsia="Times New Roman" w:hAnsi="Times New Roman"/>
+        </w:rPr>
+        <w:t xml:space="preserve"> </w:t>
+      </w:r>
+      <w:proofErr w:type="spellStart"/>
+      <w:r>
+        <w:rPr>
+          <w:rFonts w:ascii="Times New Roman" w:eastAsia="Times New Roman" w:hAnsi="Times New Roman"/>
+        </w:rPr>
+        <w:t>cinereus</w:t>
+      </w:r>
+      <w:proofErr w:type="spellEnd"/>
     </w:p>
     <w:p>
       <w:pPr>
@@ -574,7 +652,6 @@
       <w:r>
         <w:rPr>
           <w:rFonts w:ascii="Times New Roman" w:eastAsia="Times New Roman" w:hAnsi="Times New Roman"/>
-          <w:highlight w:val="yellow"/>
         </w:rPr>
         <w:t>Absence</w:t>
       </w:r>
@@ -582,8 +659,30 @@
         <w:rPr>
           <w:rFonts w:ascii="Times New Roman" w:eastAsia="Times New Roman" w:hAnsi="Times New Roman"/>
         </w:rPr>
-        <w:t xml:space="preserve"> Data for ABT</w:t>
-      </w:r>
+        <w:t xml:space="preserve"> Data for </w:t>
+      </w:r>
+      <w:proofErr w:type="spellStart"/>
+      <w:r>
+        <w:rPr>
+          <w:rFonts w:ascii="Times New Roman" w:eastAsia="Times New Roman" w:hAnsi="Times New Roman"/>
+        </w:rPr>
+        <w:t>Phascolarctos</w:t>
+      </w:r>
+      <w:proofErr w:type="spellEnd"/>
+      <w:r>
+        <w:rPr>
+          <w:rFonts w:ascii="Times New Roman" w:eastAsia="Times New Roman" w:hAnsi="Times New Roman"/>
+        </w:rPr>
+        <w:t xml:space="preserve"> </w:t>
+      </w:r>
+      <w:proofErr w:type="spellStart"/>
+      <w:r>
+        <w:rPr>
+          <w:rFonts w:ascii="Times New Roman" w:eastAsia="Times New Roman" w:hAnsi="Times New Roman"/>
+        </w:rPr>
+        <w:t>cinereus</w:t>
+      </w:r>
+      <w:proofErr w:type="spellEnd"/>
     </w:p>
     <w:p>
       <w:pPr>
@@ -742,51 +841,28 @@
           <w:bCs/>
         </w:rPr>
       </w:pPr>
-      <w:proofErr w:type="spellStart"/>
-      <w:r>
-        <w:rPr>
-          <w:rFonts w:ascii="Times New Roman" w:eastAsia="Times New Roman" w:hAnsi="Times New Roman"/>
-          <w:bCs/>
-        </w:rPr>
-        <w:t>model.object.Rascii</w:t>
-      </w:r>
-      <w:proofErr w:type="spellEnd"/>
-      <w:r>
-        <w:rPr>
-          <w:rFonts w:ascii="Times New Roman" w:eastAsia="Times New Roman" w:hAnsi="Times New Roman"/>
-          <w:bCs/>
-        </w:rPr>
-        <w:t xml:space="preserve"> </w:t>
-      </w:r>
-      <w:r>
-        <w:rPr>
-          <w:rFonts w:ascii="Times New Roman" w:eastAsia="Times New Roman" w:hAnsi="Times New Roman"/>
-          <w:bCs/>
-        </w:rPr>
-        <w:t xml:space="preserve">– </w:t>
-      </w:r>
-      <w:proofErr w:type="spellStart"/>
-      <w:r>
-        <w:rPr>
-          <w:rFonts w:ascii="Times New Roman" w:eastAsia="Times New Roman" w:hAnsi="Times New Roman"/>
-          <w:bCs/>
-        </w:rPr>
-        <w:t>ascii</w:t>
-      </w:r>
-      <w:proofErr w:type="spellEnd"/>
-      <w:r>
-        <w:rPr>
-          <w:rFonts w:ascii="Times New Roman" w:eastAsia="Times New Roman" w:hAnsi="Times New Roman"/>
-          <w:bCs/>
-        </w:rPr>
-        <w:t xml:space="preserve"> </w:t>
-      </w:r>
-      <w:r>
-        <w:rPr>
-          <w:rFonts w:ascii="Times New Roman" w:eastAsia="Times New Roman" w:hAnsi="Times New Roman"/>
-          <w:bCs/>
-        </w:rPr>
-        <w:t>representation of the R binary model output</w:t>
+      <w:r>
+        <w:rPr>
+          <w:rFonts w:ascii="Times New Roman" w:eastAsia="Times New Roman" w:hAnsi="Times New Roman"/>
+          <w:bCs/>
+        </w:rPr>
+        <w:t xml:space="preserve">current.tif – </w:t>
+      </w:r>
+      <w:proofErr w:type="spellStart"/>
+      <w:r>
+        <w:rPr>
+          <w:rFonts w:ascii="Times New Roman" w:eastAsia="Times New Roman" w:hAnsi="Times New Roman"/>
+          <w:bCs/>
+        </w:rPr>
+        <w:t>bioclim</w:t>
+      </w:r>
+      <w:proofErr w:type="spellEnd"/>
+      <w:r>
+        <w:rPr>
+          <w:rFonts w:ascii="Times New Roman" w:eastAsia="Times New Roman" w:hAnsi="Times New Roman"/>
+          <w:bCs/>
+        </w:rPr>
+        <w:t xml:space="preserve"> model projected onto current climate layers</w:t>
       </w:r>
     </w:p>
     <w:p>
@@ -801,28 +877,58 @@
           <w:bCs/>
         </w:rPr>
       </w:pPr>
-      <w:r>
-        <w:rPr>
-          <w:rFonts w:ascii="Times New Roman" w:eastAsia="Times New Roman" w:hAnsi="Times New Roman"/>
-          <w:bCs/>
-        </w:rPr>
-        <w:t xml:space="preserve">current.tif – </w:t>
-      </w:r>
-      <w:proofErr w:type="spellStart"/>
-      <w:r>
-        <w:rPr>
-          <w:rFonts w:ascii="Times New Roman" w:eastAsia="Times New Roman" w:hAnsi="Times New Roman"/>
-          <w:bCs/>
-        </w:rPr>
-        <w:t>bioclim</w:t>
-      </w:r>
-      <w:proofErr w:type="spellEnd"/>
-      <w:r>
-        <w:rPr>
-          <w:rFonts w:ascii="Times New Roman" w:eastAsia="Times New Roman" w:hAnsi="Times New Roman"/>
-          <w:bCs/>
-        </w:rPr>
-        <w:t xml:space="preserve"> model projected onto current climate layers</w:t>
+      <w:proofErr w:type="spellStart"/>
+      <w:r>
+        <w:rPr>
+          <w:rFonts w:ascii="Times New Roman" w:eastAsia="Times New Roman" w:hAnsi="Times New Roman"/>
+          <w:bCs/>
+        </w:rPr>
+        <w:t>combined.modelEvaluation.csv</w:t>
+      </w:r>
+      <w:proofErr w:type="spellEnd"/>
+      <w:r>
+        <w:rPr>
+          <w:rFonts w:ascii="Times New Roman" w:eastAsia="Times New Roman" w:hAnsi="Times New Roman"/>
+          <w:bCs/>
+        </w:rPr>
+        <w:t xml:space="preserve"> – </w:t>
+      </w:r>
+      <w:r>
+        <w:rPr>
+          <w:rFonts w:ascii="Times New Roman" w:eastAsia="Times New Roman" w:hAnsi="Times New Roman"/>
+          <w:bCs/>
+        </w:rPr>
+        <w:t xml:space="preserve">table of </w:t>
+      </w:r>
+      <w:r>
+        <w:rPr>
+          <w:rFonts w:ascii="Times New Roman" w:eastAsia="Times New Roman" w:hAnsi="Times New Roman"/>
+          <w:bCs/>
+        </w:rPr>
+        <w:t xml:space="preserve">all accuracy measures provided by </w:t>
+      </w:r>
+      <w:proofErr w:type="spellStart"/>
+      <w:r>
+        <w:rPr>
+          <w:rFonts w:ascii="Times New Roman" w:eastAsia="Times New Roman" w:hAnsi="Times New Roman"/>
+          <w:bCs/>
+        </w:rPr>
+        <w:t>dismo</w:t>
+      </w:r>
+      <w:proofErr w:type="spellEnd"/>
+      <w:r>
+        <w:rPr>
+          <w:rFonts w:ascii="Times New Roman" w:eastAsia="Times New Roman" w:hAnsi="Times New Roman"/>
+          <w:bCs/>
+        </w:rPr>
+        <w:t xml:space="preserve"> and biomod2 package</w:t>
+      </w:r>
+      <w:r>
+        <w:rPr>
+          <w:rFonts w:ascii="Times New Roman" w:eastAsia="Times New Roman" w:hAnsi="Times New Roman"/>
+          <w:bCs/>
+        </w:rPr>
+        <w:t>s</w:t>
       </w:r>
     </w:p>
     <w:p>
@@ -843,52 +949,31 @@
           <w:rFonts w:ascii="Times New Roman" w:eastAsia="Times New Roman" w:hAnsi="Times New Roman"/>
           <w:bCs/>
         </w:rPr>
-        <w:t>combined.modelEvaluation.csv</w:t>
-      </w:r>
-      <w:proofErr w:type="spellEnd"/>
-      <w:r>
-        <w:rPr>
-          <w:rFonts w:ascii="Times New Roman" w:eastAsia="Times New Roman" w:hAnsi="Times New Roman"/>
-          <w:bCs/>
-        </w:rPr>
-        <w:t xml:space="preserve"> – </w:t>
-      </w:r>
-      <w:r>
-        <w:rPr>
-          <w:rFonts w:ascii="Times New Roman" w:eastAsia="Times New Roman" w:hAnsi="Times New Roman"/>
-          <w:bCs/>
-        </w:rPr>
-        <w:t xml:space="preserve">table of </w:t>
-      </w:r>
-      <w:r>
-        <w:rPr>
-          <w:rFonts w:ascii="Times New Roman" w:eastAsia="Times New Roman" w:hAnsi="Times New Roman"/>
-          <w:bCs/>
-        </w:rPr>
-        <w:t xml:space="preserve">all accuracy measures provided by </w:t>
-      </w:r>
-      <w:proofErr w:type="spellStart"/>
-      <w:r>
-        <w:rPr>
-          <w:rFonts w:ascii="Times New Roman" w:eastAsia="Times New Roman" w:hAnsi="Times New Roman"/>
-          <w:bCs/>
-        </w:rPr>
-        <w:t>dismo</w:t>
-      </w:r>
-      <w:proofErr w:type="spellEnd"/>
-      <w:r>
-        <w:rPr>
-          <w:rFonts w:ascii="Times New Roman" w:eastAsia="Times New Roman" w:hAnsi="Times New Roman"/>
-          <w:bCs/>
-        </w:rPr>
-        <w:t xml:space="preserve"> and biomod2 package</w:t>
-      </w:r>
-      <w:r>
-        <w:rPr>
-          <w:rFonts w:ascii="Times New Roman" w:eastAsia="Times New Roman" w:hAnsi="Times New Roman"/>
-          <w:bCs/>
-        </w:rPr>
-        <w:t>s</w:t>
+        <w:t>dismo.eval.object.RData</w:t>
+      </w:r>
+      <w:proofErr w:type="spellEnd"/>
+      <w:r>
+        <w:rPr>
+          <w:rFonts w:ascii="Times New Roman" w:eastAsia="Times New Roman" w:hAnsi="Times New Roman"/>
+          <w:bCs/>
+        </w:rPr>
+        <w:t xml:space="preserve"> – binary evaluation output provided by </w:t>
+      </w:r>
+      <w:proofErr w:type="spellStart"/>
+      <w:r>
+        <w:rPr>
+          <w:rFonts w:ascii="Times New Roman" w:eastAsia="Times New Roman" w:hAnsi="Times New Roman"/>
+          <w:bCs/>
+        </w:rPr>
+        <w:t>dismo’s</w:t>
+      </w:r>
+      <w:proofErr w:type="spellEnd"/>
+      <w:r>
+        <w:rPr>
+          <w:rFonts w:ascii="Times New Roman" w:eastAsia="Times New Roman" w:hAnsi="Times New Roman"/>
+          <w:bCs/>
+        </w:rPr>
+        <w:t xml:space="preserve"> evaluate() function</w:t>
       </w:r>
     </w:p>
     <w:p>
@@ -909,31 +994,15 @@
           <w:rFonts w:ascii="Times New Roman" w:eastAsia="Times New Roman" w:hAnsi="Times New Roman"/>
           <w:bCs/>
         </w:rPr>
-        <w:t>dismo.eval.object.RData</w:t>
-      </w:r>
-      <w:proofErr w:type="spellEnd"/>
-      <w:r>
-        <w:rPr>
-          <w:rFonts w:ascii="Times New Roman" w:eastAsia="Times New Roman" w:hAnsi="Times New Roman"/>
-          <w:bCs/>
-        </w:rPr>
-        <w:t xml:space="preserve"> – binary evaluation output provided by </w:t>
-      </w:r>
-      <w:proofErr w:type="spellStart"/>
-      <w:r>
-        <w:rPr>
-          <w:rFonts w:ascii="Times New Roman" w:eastAsia="Times New Roman" w:hAnsi="Times New Roman"/>
-          <w:bCs/>
-        </w:rPr>
-        <w:t>dismo’s</w:t>
-      </w:r>
-      <w:proofErr w:type="spellEnd"/>
-      <w:r>
-        <w:rPr>
-          <w:rFonts w:ascii="Times New Roman" w:eastAsia="Times New Roman" w:hAnsi="Times New Roman"/>
-          <w:bCs/>
-        </w:rPr>
-        <w:t xml:space="preserve"> evaluate() function</w:t>
+        <w:t>bioclim.Rout</w:t>
+      </w:r>
+      <w:proofErr w:type="spellEnd"/>
+      <w:r>
+        <w:rPr>
+          <w:rFonts w:ascii="Times New Roman" w:eastAsia="Times New Roman" w:hAnsi="Times New Roman"/>
+          <w:bCs/>
+        </w:rPr>
+        <w:t xml:space="preserve"> – R output file, text file containing record of commands sent to R, generated automatically when using R CMD BATCH</w:t>
       </w:r>
     </w:p>
     <w:p>
@@ -948,21 +1017,26 @@
           <w:bCs/>
         </w:rPr>
       </w:pPr>
-      <w:proofErr w:type="spellStart"/>
-      <w:r>
-        <w:rPr>
-          <w:rFonts w:ascii="Times New Roman" w:eastAsia="Times New Roman" w:hAnsi="Times New Roman"/>
-          <w:bCs/>
-        </w:rPr>
-        <w:t>bioclim.Rout</w:t>
-      </w:r>
-      <w:proofErr w:type="spellEnd"/>
-      <w:r>
-        <w:rPr>
-          <w:rFonts w:ascii="Times New Roman" w:eastAsia="Times New Roman" w:hAnsi="Times New Roman"/>
-          <w:bCs/>
-        </w:rPr>
-        <w:t xml:space="preserve"> – R output file, text file containing record of commands sent to R, generated automatically when using R CMD BATCH</w:t>
+      <w:r>
+        <w:rPr>
+          <w:rFonts w:ascii="Times New Roman" w:eastAsia="Times New Roman" w:hAnsi="Times New Roman"/>
+          <w:bCs/>
+        </w:rPr>
+        <w:t xml:space="preserve">AUC.png – Area Under the Receiver Operating Characteristic (ROC) Curve; threshold-independent plot of model predictive performance with </w:t>
+      </w:r>
+      <w:r>
+        <w:rPr>
+          <w:rFonts w:ascii="Times New Roman" w:eastAsia="Times New Roman" w:hAnsi="Times New Roman"/>
+          <w:bCs/>
+        </w:rPr>
+        <w:t xml:space="preserve">test </w:t>
+      </w:r>
+      <w:r>
+        <w:rPr>
+          <w:rFonts w:ascii="Times New Roman" w:eastAsia="Times New Roman" w:hAnsi="Times New Roman"/>
+          <w:bCs/>
+        </w:rPr>
+        <w:t>statistic value as figure title</w:t>
       </w:r>
     </w:p>
     <w:p>
@@ -982,21 +1056,23 @@
           <w:rFonts w:ascii="Times New Roman" w:eastAsia="Times New Roman" w:hAnsi="Times New Roman"/>
           <w:bCs/>
         </w:rPr>
-        <w:t xml:space="preserve">AUC.png – Area Under the Receiver Operating Characteristic (ROC) Curve; threshold-independent plot of model predictive performance with </w:t>
-      </w:r>
-      <w:r>
-        <w:rPr>
-          <w:rFonts w:ascii="Times New Roman" w:eastAsia="Times New Roman" w:hAnsi="Times New Roman"/>
-          <w:bCs/>
-        </w:rPr>
-        <w:t xml:space="preserve">test </w:t>
-      </w:r>
-      <w:r>
-        <w:rPr>
-          <w:rFonts w:ascii="Times New Roman" w:eastAsia="Times New Roman" w:hAnsi="Times New Roman"/>
-          <w:bCs/>
-        </w:rPr>
-        <w:t>statistic value as figure title</w:t>
+        <w:t>*_</w:t>
+      </w:r>
+      <w:proofErr w:type="spellStart"/>
+      <w:r>
+        <w:rPr>
+          <w:rFonts w:ascii="Times New Roman" w:eastAsia="Times New Roman" w:hAnsi="Times New Roman"/>
+          <w:bCs/>
+        </w:rPr>
+        <w:t>response.png</w:t>
+      </w:r>
+      <w:proofErr w:type="spellEnd"/>
+      <w:r>
+        <w:rPr>
+          <w:rFonts w:ascii="Times New Roman" w:eastAsia="Times New Roman" w:hAnsi="Times New Roman"/>
+          <w:bCs/>
+        </w:rPr>
+        <w:t xml:space="preserve"> – response plot for each current climate layer used during model creation</w:t>
       </w:r>
     </w:p>
     <w:p>
@@ -1016,23 +1092,7 @@
           <w:rFonts w:ascii="Times New Roman" w:eastAsia="Times New Roman" w:hAnsi="Times New Roman"/>
           <w:bCs/>
         </w:rPr>
-        <w:t>*_</w:t>
-      </w:r>
-      <w:proofErr w:type="spellStart"/>
-      <w:r>
-        <w:rPr>
-          <w:rFonts w:ascii="Times New Roman" w:eastAsia="Times New Roman" w:hAnsi="Times New Roman"/>
-          <w:bCs/>
-        </w:rPr>
-        <w:t>response.png</w:t>
-      </w:r>
-      <w:proofErr w:type="spellEnd"/>
-      <w:r>
-        <w:rPr>
-          <w:rFonts w:ascii="Times New Roman" w:eastAsia="Times New Roman" w:hAnsi="Times New Roman"/>
-          <w:bCs/>
-        </w:rPr>
-        <w:t xml:space="preserve"> – response plot for each current climate layer used during model creation</w:t>
+        <w:t>biomod2_like_VariableImportance.csv – table of variable importance using biomod2’s procedure</w:t>
       </w:r>
     </w:p>
     <w:p>
@@ -1052,7 +1112,23 @@
           <w:rFonts w:ascii="Times New Roman" w:eastAsia="Times New Roman" w:hAnsi="Times New Roman"/>
           <w:bCs/>
         </w:rPr>
-        <w:t>biomod2_like_VariableImportance.csv – table of variable importance using biomod2’s procedure</w:t>
+        <w:t xml:space="preserve">maxent_like_VariableImportance.csv – table of variable importance using </w:t>
+      </w:r>
+      <w:proofErr w:type="spellStart"/>
+      <w:r>
+        <w:rPr>
+          <w:rFonts w:ascii="Times New Roman" w:eastAsia="Times New Roman" w:hAnsi="Times New Roman"/>
+          <w:bCs/>
+        </w:rPr>
+        <w:t>maxent’s</w:t>
+      </w:r>
+      <w:proofErr w:type="spellEnd"/>
+      <w:r>
+        <w:rPr>
+          <w:rFonts w:ascii="Times New Roman" w:eastAsia="Times New Roman" w:hAnsi="Times New Roman"/>
+          <w:bCs/>
+        </w:rPr>
+        <w:t xml:space="preserve"> permutation importance procedure</w:t>
       </w:r>
     </w:p>
     <w:p>
@@ -1070,26 +1146,29 @@
       <w:r>
         <w:rPr>
           <w:rFonts w:ascii="Times New Roman" w:eastAsia="Times New Roman" w:hAnsi="Times New Roman"/>
-          <w:bCs/>
-        </w:rPr>
-        <w:t xml:space="preserve">maxent_like_VariableImportance.csv – table of variable importance using </w:t>
-      </w:r>
-      <w:proofErr w:type="spellStart"/>
-      <w:r>
-        <w:rPr>
-          <w:rFonts w:ascii="Times New Roman" w:eastAsia="Times New Roman" w:hAnsi="Times New Roman"/>
-          <w:bCs/>
-        </w:rPr>
-        <w:t>maxent’s</w:t>
-      </w:r>
-      <w:proofErr w:type="spellEnd"/>
-      <w:r>
-        <w:rPr>
-          <w:rFonts w:ascii="Times New Roman" w:eastAsia="Times New Roman" w:hAnsi="Times New Roman"/>
-          <w:bCs/>
-        </w:rPr>
-        <w:t xml:space="preserve"> permutation importance procedure</w:t>
-      </w:r>
+        </w:rPr>
+        <w:t>Phascolarctos_</w:t>
+      </w:r>
+      <w:r>
+        <w:rPr>
+          <w:rFonts w:ascii="Times New Roman" w:eastAsia="Times New Roman" w:hAnsi="Times New Roman"/>
+        </w:rPr>
+        <w:t>cinereus</w:t>
+      </w:r>
+      <w:r>
+        <w:rPr>
+          <w:rFonts w:ascii="Times New Roman" w:eastAsia="Times New Roman" w:hAnsi="Times New Roman"/>
+        </w:rPr>
+        <w:t xml:space="preserve">_output.html – html file displaying AUC.png and </w:t>
+      </w:r>
+      <w:proofErr w:type="spellStart"/>
+      <w:r>
+        <w:rPr>
+          <w:rFonts w:ascii="Times New Roman" w:eastAsia="Times New Roman" w:hAnsi="Times New Roman"/>
+        </w:rPr>
+        <w:t>combined.modelEvaluation.csv</w:t>
+      </w:r>
+      <w:proofErr w:type="spellEnd"/>
     </w:p>
     <w:p>
       <w:pPr>
@@ -1144,8 +1223,10 @@
           <w:sz w:val="23"/>
           <w:szCs w:val="23"/>
         </w:rPr>
-        <w:t xml:space="preserve">Step #11 </w:t>
-      </w:r>
+        <w:lastRenderedPageBreak/>
+        <w:t>Step #11</w:t>
+      </w:r>
+      <w:proofErr w:type="gramStart"/>
       <w:r>
         <w:rPr>
           <w:rFonts w:ascii="Times New Roman" w:eastAsia="Times New Roman" w:hAnsi="Times New Roman"/>
@@ -1154,8 +1235,9 @@
           <w:sz w:val="23"/>
           <w:szCs w:val="23"/>
         </w:rPr>
-        <w:t xml:space="preserve">Absence Data is </w:t>
-      </w:r>
+        <w:t>,12</w:t>
+      </w:r>
+      <w:proofErr w:type="gramEnd"/>
       <w:r>
         <w:rPr>
           <w:rFonts w:ascii="Times New Roman" w:eastAsia="Times New Roman" w:hAnsi="Times New Roman"/>
@@ -1164,9 +1246,8 @@
           <w:sz w:val="23"/>
           <w:szCs w:val="23"/>
         </w:rPr>
-        <w:t xml:space="preserve">currently called </w:t>
-      </w:r>
-      <w:proofErr w:type="spellStart"/>
+        <w:t xml:space="preserve"> </w:t>
+      </w:r>
       <w:r>
         <w:rPr>
           <w:rFonts w:ascii="Times New Roman" w:eastAsia="Times New Roman" w:hAnsi="Times New Roman"/>
@@ -1175,9 +1256,8 @@
           <w:sz w:val="23"/>
           <w:szCs w:val="23"/>
         </w:rPr>
-        <w:t>Occurence</w:t>
-      </w:r>
-      <w:proofErr w:type="spellEnd"/>
+        <w:t>Name</w:t>
+      </w:r>
       <w:r>
         <w:rPr>
           <w:rFonts w:ascii="Times New Roman" w:eastAsia="Times New Roman" w:hAnsi="Times New Roman"/>
@@ -1186,12 +1266,9 @@
           <w:sz w:val="23"/>
           <w:szCs w:val="23"/>
         </w:rPr>
-        <w:t xml:space="preserve"> Data</w:t>
-      </w:r>
-    </w:p>
-    <w:p>
-      <w:pPr>
-        <w:ind w:left="357"/>
+        <w:t>s</w:t>
+      </w:r>
+      <w:r>
         <w:rPr>
           <w:rFonts w:ascii="Times New Roman" w:eastAsia="Times New Roman" w:hAnsi="Times New Roman"/>
           <w:bCs/>
@@ -1199,8 +1276,12 @@
           <w:sz w:val="23"/>
           <w:szCs w:val="23"/>
         </w:rPr>
-      </w:pPr>
-      <w:r>
+        <w:t xml:space="preserve"> likely to change when using Gerhard’s koala data</w:t>
+      </w:r>
+    </w:p>
+    <w:p>
+      <w:pPr>
+        <w:ind w:left="357"/>
         <w:rPr>
           <w:rFonts w:ascii="Times New Roman" w:eastAsia="Times New Roman" w:hAnsi="Times New Roman"/>
           <w:bCs/>
@@ -1208,9 +1289,7 @@
           <w:sz w:val="23"/>
           <w:szCs w:val="23"/>
         </w:rPr>
-        <w:lastRenderedPageBreak/>
-        <w:t xml:space="preserve">Step #14 This model takes </w:t>
-      </w:r>
+      </w:pPr>
       <w:r>
         <w:rPr>
           <w:rFonts w:ascii="Times New Roman" w:eastAsia="Times New Roman" w:hAnsi="Times New Roman"/>
@@ -1219,9 +1298,12 @@
           <w:sz w:val="23"/>
           <w:szCs w:val="23"/>
         </w:rPr>
-        <w:t xml:space="preserve">less than </w:t>
-      </w:r>
-      <w:r>
+        <w:t>Step #12 should be the selection of individual climate layers, not ones already packaged</w:t>
+      </w:r>
+    </w:p>
+    <w:p>
+      <w:pPr>
+        <w:ind w:left="357"/>
         <w:rPr>
           <w:rFonts w:ascii="Times New Roman" w:eastAsia="Times New Roman" w:hAnsi="Times New Roman"/>
           <w:bCs/>
@@ -1229,9 +1311,11 @@
           <w:sz w:val="23"/>
           <w:szCs w:val="23"/>
         </w:rPr>
-        <w:t>2</w:t>
-      </w:r>
-      <w:r>
+      </w:pPr>
+    </w:p>
+    <w:p>
+      <w:pPr>
+        <w:ind w:left="357"/>
         <w:rPr>
           <w:rFonts w:ascii="Times New Roman" w:eastAsia="Times New Roman" w:hAnsi="Times New Roman"/>
           <w:bCs/>
@@ -1239,8 +1323,7 @@
           <w:sz w:val="23"/>
           <w:szCs w:val="23"/>
         </w:rPr>
-        <w:t xml:space="preserve"> min on my HPC, </w:t>
-      </w:r>
+      </w:pPr>
       <w:r>
         <w:rPr>
           <w:rFonts w:ascii="Times New Roman" w:eastAsia="Times New Roman" w:hAnsi="Times New Roman"/>
@@ -1249,8 +1332,9 @@
           <w:sz w:val="23"/>
           <w:szCs w:val="23"/>
         </w:rPr>
-        <w:t>approximately 4 min on I</w:t>
-      </w:r>
+        <w:t xml:space="preserve">Two files </w:t>
+      </w:r>
+      <w:proofErr w:type="spellStart"/>
       <w:r>
         <w:rPr>
           <w:rFonts w:ascii="Times New Roman" w:eastAsia="Times New Roman" w:hAnsi="Times New Roman"/>
@@ -1259,8 +1343,9 @@
           <w:sz w:val="23"/>
           <w:szCs w:val="23"/>
         </w:rPr>
-        <w:t>ntersect test site</w:t>
-      </w:r>
+        <w:t>occur.RData</w:t>
+      </w:r>
+      <w:proofErr w:type="spellEnd"/>
       <w:r>
         <w:rPr>
           <w:rFonts w:ascii="Times New Roman" w:eastAsia="Times New Roman" w:hAnsi="Times New Roman"/>
@@ -1269,15 +1354,10 @@
           <w:sz w:val="23"/>
           <w:szCs w:val="23"/>
         </w:rPr>
-        <w:t xml:space="preserve"> (not including the additional evaluation output*)</w:t>
-      </w:r>
-    </w:p>
-    <w:p>
-      <w:pPr>
-        <w:tabs>
-          <w:tab w:val="right" w:pos="9360"/>
-        </w:tabs>
-        <w:ind w:left="357"/>
+        <w:t xml:space="preserve"> and </w:t>
+      </w:r>
+      <w:proofErr w:type="spellStart"/>
+      <w:r>
         <w:rPr>
           <w:rFonts w:ascii="Times New Roman" w:eastAsia="Times New Roman" w:hAnsi="Times New Roman"/>
           <w:bCs/>
@@ -1285,7 +1365,9 @@
           <w:sz w:val="23"/>
           <w:szCs w:val="23"/>
         </w:rPr>
-      </w:pPr>
+        <w:t>bkgd.RData</w:t>
+      </w:r>
+      <w:proofErr w:type="spellEnd"/>
       <w:r>
         <w:rPr>
           <w:rFonts w:ascii="Times New Roman" w:eastAsia="Times New Roman" w:hAnsi="Times New Roman"/>
@@ -1294,7 +1376,7 @@
           <w:sz w:val="23"/>
           <w:szCs w:val="23"/>
         </w:rPr>
-        <w:t xml:space="preserve">Not sure if the </w:t>
+        <w:t xml:space="preserve"> are generated by the </w:t>
       </w:r>
       <w:proofErr w:type="spellStart"/>
       <w:r>
@@ -1305,8 +1387,9 @@
           <w:sz w:val="23"/>
           <w:szCs w:val="23"/>
         </w:rPr>
-        <w:t>model.object.R</w:t>
-      </w:r>
+        <w:t>modelling</w:t>
+      </w:r>
+      <w:proofErr w:type="spellEnd"/>
       <w:r>
         <w:rPr>
           <w:rFonts w:ascii="Times New Roman" w:eastAsia="Times New Roman" w:hAnsi="Times New Roman"/>
@@ -1315,9 +1398,8 @@
           <w:sz w:val="23"/>
           <w:szCs w:val="23"/>
         </w:rPr>
-        <w:t>ascii</w:t>
-      </w:r>
-      <w:proofErr w:type="spellEnd"/>
+        <w:t xml:space="preserve"> script </w:t>
+      </w:r>
       <w:r>
         <w:rPr>
           <w:rFonts w:ascii="Times New Roman" w:eastAsia="Times New Roman" w:hAnsi="Times New Roman"/>
@@ -1326,7 +1408,7 @@
           <w:sz w:val="23"/>
           <w:szCs w:val="23"/>
         </w:rPr>
-        <w:t xml:space="preserve"> representation of the R model object will always be created</w:t>
+        <w:t xml:space="preserve">from </w:t>
       </w:r>
       <w:r>
         <w:rPr>
@@ -1336,67 +1418,8 @@
           <w:sz w:val="23"/>
           <w:szCs w:val="23"/>
         </w:rPr>
-        <w:tab/>
-      </w:r>
-    </w:p>
-    <w:p>
-      <w:pPr>
-        <w:tabs>
-          <w:tab w:val="right" w:pos="9360"/>
-        </w:tabs>
-        <w:ind w:left="357"/>
-        <w:rPr>
-          <w:rFonts w:ascii="Times New Roman" w:eastAsia="Times New Roman" w:hAnsi="Times New Roman"/>
-          <w:bCs/>
-          <w:color w:val="282828"/>
-          <w:sz w:val="23"/>
-          <w:szCs w:val="23"/>
-        </w:rPr>
-      </w:pPr>
-    </w:p>
-    <w:p>
-      <w:pPr>
-        <w:ind w:left="357"/>
-        <w:rPr>
-          <w:rFonts w:ascii="Times New Roman" w:eastAsia="Times New Roman" w:hAnsi="Times New Roman"/>
-          <w:bCs/>
-          <w:color w:val="282828"/>
-          <w:sz w:val="23"/>
-          <w:szCs w:val="23"/>
-        </w:rPr>
-      </w:pPr>
-      <w:r>
-        <w:rPr>
-          <w:rFonts w:ascii="Times New Roman" w:eastAsia="Times New Roman" w:hAnsi="Times New Roman"/>
-          <w:bCs/>
-          <w:color w:val="282828"/>
-          <w:sz w:val="23"/>
-          <w:szCs w:val="23"/>
-        </w:rPr>
-        <w:t>Additional model evaluation functions have been added to modeling scripts but do not appear to be integrated into t</w:t>
-      </w:r>
-      <w:r>
-        <w:rPr>
-          <w:rFonts w:ascii="Times New Roman" w:eastAsia="Times New Roman" w:hAnsi="Times New Roman"/>
-          <w:bCs/>
-          <w:color w:val="282828"/>
-          <w:sz w:val="23"/>
-          <w:szCs w:val="23"/>
-        </w:rPr>
-        <w:t>he BCCVL as yet.  These include outputs #8-10 above. Output #8 should have one variable per climate layer, e.g., #12 above has 19 layers</w:t>
-      </w:r>
-    </w:p>
-    <w:p>
-      <w:pPr>
-        <w:ind w:left="357"/>
-        <w:rPr>
-          <w:rFonts w:ascii="Times New Roman" w:eastAsia="Times New Roman" w:hAnsi="Times New Roman"/>
-          <w:bCs/>
-          <w:color w:val="282828"/>
-          <w:sz w:val="23"/>
-          <w:szCs w:val="23"/>
-        </w:rPr>
-      </w:pPr>
+        <w:t xml:space="preserve">occur.csv and bkgd.csv respectively </w:t>
+      </w:r>
     </w:p>
     <w:sectPr>
       <w:pgSz w:w="12240" w:h="15840"/>

</xml_diff>

<commit_message>
modifications to remove species name from results.hts.html
</commit_message>
<xml_diff>
--- a/bioclim Model Evaluate.docx
+++ b/bioclim Model Evaluate.docx
@@ -1147,19 +1147,13 @@
         <w:rPr>
           <w:rFonts w:ascii="Times New Roman" w:eastAsia="Times New Roman" w:hAnsi="Times New Roman"/>
         </w:rPr>
-        <w:t>Phascolarctos_</w:t>
-      </w:r>
-      <w:r>
-        <w:rPr>
-          <w:rFonts w:ascii="Times New Roman" w:eastAsia="Times New Roman" w:hAnsi="Times New Roman"/>
-        </w:rPr>
-        <w:t>cinereus</w:t>
-      </w:r>
-      <w:r>
-        <w:rPr>
-          <w:rFonts w:ascii="Times New Roman" w:eastAsia="Times New Roman" w:hAnsi="Times New Roman"/>
-        </w:rPr>
-        <w:t xml:space="preserve">_output.html – html file displaying AUC.png and </w:t>
+        <w:t>results</w:t>
+      </w:r>
+      <w:r>
+        <w:rPr>
+          <w:rFonts w:ascii="Times New Roman" w:eastAsia="Times New Roman" w:hAnsi="Times New Roman"/>
+        </w:rPr>
+        <w:t xml:space="preserve">.html – html file displaying AUC.png and </w:t>
       </w:r>
       <w:proofErr w:type="spellStart"/>
       <w:r>
@@ -1223,10 +1217,8 @@
           <w:sz w:val="23"/>
           <w:szCs w:val="23"/>
         </w:rPr>
-        <w:lastRenderedPageBreak/>
-        <w:t>Step #11</w:t>
-      </w:r>
-      <w:proofErr w:type="gramStart"/>
+        <w:t xml:space="preserve">Test </w:t>
+      </w:r>
       <w:r>
         <w:rPr>
           <w:rFonts w:ascii="Times New Roman" w:eastAsia="Times New Roman" w:hAnsi="Times New Roman"/>
@@ -1235,9 +1227,9 @@
           <w:sz w:val="23"/>
           <w:szCs w:val="23"/>
         </w:rPr>
-        <w:t>,12</w:t>
-      </w:r>
-      <w:proofErr w:type="gramEnd"/>
+        <w:t>Step #11</w:t>
+      </w:r>
+      <w:proofErr w:type="gramStart"/>
       <w:r>
         <w:rPr>
           <w:rFonts w:ascii="Times New Roman" w:eastAsia="Times New Roman" w:hAnsi="Times New Roman"/>
@@ -1246,8 +1238,9 @@
           <w:sz w:val="23"/>
           <w:szCs w:val="23"/>
         </w:rPr>
-        <w:t xml:space="preserve"> </w:t>
-      </w:r>
+        <w:t>,12</w:t>
+      </w:r>
+      <w:proofErr w:type="gramEnd"/>
       <w:r>
         <w:rPr>
           <w:rFonts w:ascii="Times New Roman" w:eastAsia="Times New Roman" w:hAnsi="Times New Roman"/>
@@ -1256,7 +1249,7 @@
           <w:sz w:val="23"/>
           <w:szCs w:val="23"/>
         </w:rPr>
-        <w:t>Name</w:t>
+        <w:t xml:space="preserve"> </w:t>
       </w:r>
       <w:r>
         <w:rPr>
@@ -1266,7 +1259,7 @@
           <w:sz w:val="23"/>
           <w:szCs w:val="23"/>
         </w:rPr>
-        <w:t>s</w:t>
+        <w:t>Name</w:t>
       </w:r>
       <w:r>
         <w:rPr>
@@ -1276,12 +1269,9 @@
           <w:sz w:val="23"/>
           <w:szCs w:val="23"/>
         </w:rPr>
-        <w:t xml:space="preserve"> likely to change when using Gerhard’s koala data</w:t>
-      </w:r>
-    </w:p>
-    <w:p>
-      <w:pPr>
-        <w:ind w:left="357"/>
+        <w:t>s</w:t>
+      </w:r>
+      <w:r>
         <w:rPr>
           <w:rFonts w:ascii="Times New Roman" w:eastAsia="Times New Roman" w:hAnsi="Times New Roman"/>
           <w:bCs/>
@@ -1289,7 +1279,31 @@
           <w:sz w:val="23"/>
           <w:szCs w:val="23"/>
         </w:rPr>
-      </w:pPr>
+        <w:t xml:space="preserve"> likely to change when using Gerhard’s koala data</w:t>
+      </w:r>
+    </w:p>
+    <w:p>
+      <w:pPr>
+        <w:ind w:left="357"/>
+        <w:rPr>
+          <w:rFonts w:ascii="Times New Roman" w:eastAsia="Times New Roman" w:hAnsi="Times New Roman"/>
+          <w:bCs/>
+          <w:color w:val="282828"/>
+          <w:sz w:val="23"/>
+          <w:szCs w:val="23"/>
+        </w:rPr>
+      </w:pPr>
+      <w:r>
+        <w:rPr>
+          <w:rFonts w:ascii="Times New Roman" w:eastAsia="Times New Roman" w:hAnsi="Times New Roman"/>
+          <w:bCs/>
+          <w:color w:val="282828"/>
+          <w:sz w:val="23"/>
+          <w:szCs w:val="23"/>
+        </w:rPr>
+        <w:lastRenderedPageBreak/>
+        <w:t xml:space="preserve">Test </w:t>
+      </w:r>
       <w:r>
         <w:rPr>
           <w:rFonts w:ascii="Times New Roman" w:eastAsia="Times New Roman" w:hAnsi="Times New Roman"/>

</xml_diff>